<commit_message>
pres en pap update
</commit_message>
<xml_diff>
--- a/Paper.docx
+++ b/Paper.docx
@@ -24,27 +24,73 @@
           <w:sz w:val="24"/>
         </w:rPr>
       </w:pPr>
-      <w:r>
-        <w:rPr>
-          <w:sz w:val="24"/>
-        </w:rPr>
-        <w:t>Led-displays komen voor in alle soorten en maten. Helaas zijn ze vooral zeer statisch. Wij hopen hier verandering in te brengen met behulp van smart LEDs</w:t>
-      </w:r>
-      <w:r>
-        <w:rPr>
-          <w:sz w:val="24"/>
-        </w:rPr>
-        <w:t>, LEDs aangestuurd door een microcontroller.</w:t>
-      </w:r>
-    </w:p>
-    <w:p>
-      <w:pPr>
-        <w:jc w:val="both"/>
-        <w:rPr>
-          <w:b/>
-          <w:sz w:val="24"/>
-        </w:rPr>
-      </w:pPr>
+      <w:proofErr w:type="gramStart"/>
+      <w:r>
+        <w:rPr>
+          <w:sz w:val="24"/>
+        </w:rPr>
+        <w:t>LED</w:t>
+      </w:r>
+      <w:r>
+        <w:rPr>
+          <w:sz w:val="24"/>
+        </w:rPr>
+        <w:t>-displays</w:t>
+      </w:r>
+      <w:proofErr w:type="gramEnd"/>
+      <w:r>
+        <w:rPr>
+          <w:sz w:val="24"/>
+        </w:rPr>
+        <w:t xml:space="preserve"> komen voor in alle soorten en maten. Helaas zijn ze vooral zeer statisch. Wij hopen hier verandering in te brengen met behulp van smart </w:t>
+      </w:r>
+      <w:r>
+        <w:rPr>
+          <w:sz w:val="24"/>
+        </w:rPr>
+        <w:t>LEDs</w:t>
+      </w:r>
+      <w:r>
+        <w:rPr>
+          <w:sz w:val="24"/>
+        </w:rPr>
+        <w:t xml:space="preserve">, </w:t>
+      </w:r>
+      <w:r>
+        <w:rPr>
+          <w:sz w:val="24"/>
+        </w:rPr>
+        <w:t>LEDs</w:t>
+      </w:r>
+      <w:r>
+        <w:rPr>
+          <w:sz w:val="24"/>
+        </w:rPr>
+        <w:t xml:space="preserve"> aangestuurd door een microcontroller.</w:t>
+      </w:r>
+    </w:p>
+    <w:p>
+      <w:pPr>
+        <w:jc w:val="both"/>
+        <w:rPr>
+          <w:b/>
+          <w:sz w:val="24"/>
+        </w:rPr>
+      </w:pPr>
+      <w:r>
+        <w:rPr>
+          <w:b/>
+          <w:sz w:val="24"/>
+        </w:rPr>
+        <w:t>1.</w:t>
+      </w:r>
+      <w:r>
+        <w:rPr>
+          <w:b/>
+          <w:sz w:val="24"/>
+        </w:rPr>
+        <w:t xml:space="preserve"> </w:t>
+      </w:r>
       <w:r>
         <w:rPr>
           <w:b/>
@@ -66,6 +112,13 @@
           <w:b/>
           <w:sz w:val="24"/>
         </w:rPr>
+        <w:t xml:space="preserve">2. </w:t>
+      </w:r>
+      <w:r>
+        <w:rPr>
+          <w:b/>
+          <w:sz w:val="24"/>
+        </w:rPr>
         <w:t>Probleemstelling</w:t>
       </w:r>
     </w:p>
@@ -80,13 +133,37 @@
         <w:rPr>
           <w:sz w:val="24"/>
         </w:rPr>
-        <w:t xml:space="preserve">We willen uiteindelijk een led-display bekomen </w:t>
-      </w:r>
-      <w:r>
-        <w:rPr>
-          <w:sz w:val="24"/>
-        </w:rPr>
-        <w:t xml:space="preserve">waarbij de leds onderling kunnen communiceren zonder </w:t>
+        <w:t xml:space="preserve">We willen uiteindelijk een </w:t>
+      </w:r>
+      <w:r>
+        <w:rPr>
+          <w:sz w:val="24"/>
+        </w:rPr>
+        <w:t>LED</w:t>
+      </w:r>
+      <w:r>
+        <w:rPr>
+          <w:sz w:val="24"/>
+        </w:rPr>
+        <w:t xml:space="preserve">-display bekomen </w:t>
+      </w:r>
+      <w:r>
+        <w:rPr>
+          <w:sz w:val="24"/>
+        </w:rPr>
+        <w:t xml:space="preserve">waarbij de </w:t>
+      </w:r>
+      <w:r>
+        <w:rPr>
+          <w:sz w:val="24"/>
+        </w:rPr>
+        <w:t>LEDs</w:t>
+      </w:r>
+      <w:r>
+        <w:rPr>
+          <w:sz w:val="24"/>
+        </w:rPr>
+        <w:t xml:space="preserve"> onderling kunnen communiceren zonder </w:t>
       </w:r>
       <w:proofErr w:type="spellStart"/>
       <w:r>
@@ -116,6 +193,13 @@
           <w:b/>
           <w:sz w:val="24"/>
         </w:rPr>
+        <w:t xml:space="preserve">3. </w:t>
+      </w:r>
+      <w:r>
+        <w:rPr>
+          <w:b/>
+          <w:sz w:val="24"/>
+        </w:rPr>
         <w:t>Oplossing</w:t>
       </w:r>
     </w:p>
@@ -123,9 +207,181 @@
       <w:pPr>
         <w:jc w:val="both"/>
         <w:rPr>
-          <w:sz w:val="24"/>
-        </w:rPr>
-      </w:pPr>
+          <w:b/>
+          <w:sz w:val="24"/>
+        </w:rPr>
+      </w:pPr>
+      <w:r>
+        <w:rPr>
+          <w:b/>
+          <w:sz w:val="24"/>
+        </w:rPr>
+        <w:t>3.1 Onderlinge communicatie</w:t>
+      </w:r>
+    </w:p>
+    <w:p>
+      <w:pPr>
+        <w:jc w:val="both"/>
+        <w:rPr>
+          <w:sz w:val="24"/>
+        </w:rPr>
+      </w:pPr>
+      <w:r>
+        <w:rPr>
+          <w:sz w:val="24"/>
+        </w:rPr>
+        <w:t xml:space="preserve">Met twee naar elkaar gerichte </w:t>
+      </w:r>
+      <w:r>
+        <w:rPr>
+          <w:sz w:val="24"/>
+        </w:rPr>
+        <w:t>LEDs</w:t>
+      </w:r>
+      <w:r>
+        <w:rPr>
+          <w:sz w:val="24"/>
+        </w:rPr>
+        <w:t xml:space="preserve"> lukte het ons om een bit-string door te zenden. Om een vlak display te bekomen, moeten ze echter zijdelings staan. Elke </w:t>
+      </w:r>
+      <w:r>
+        <w:rPr>
+          <w:sz w:val="24"/>
+        </w:rPr>
+        <w:t>LED</w:t>
+      </w:r>
+      <w:r>
+        <w:rPr>
+          <w:sz w:val="24"/>
+        </w:rPr>
+        <w:t xml:space="preserve"> heeft een specifieke invalshoek, wij hadden echter geen </w:t>
+      </w:r>
+      <w:r>
+        <w:rPr>
+          <w:sz w:val="24"/>
+        </w:rPr>
+        <w:t>LEDs</w:t>
+      </w:r>
+      <w:r>
+        <w:rPr>
+          <w:sz w:val="24"/>
+        </w:rPr>
+        <w:t xml:space="preserve"> met een hoek van 180° ter beschikking. Hierdoor lukte het ons niet om zijdelings een signaal door te zenden. In minder conventionele </w:t>
+      </w:r>
+      <w:proofErr w:type="gramStart"/>
+      <w:r>
+        <w:rPr>
+          <w:sz w:val="24"/>
+        </w:rPr>
+        <w:t>LED</w:t>
+      </w:r>
+      <w:r>
+        <w:rPr>
+          <w:sz w:val="24"/>
+        </w:rPr>
+        <w:t>-displays</w:t>
+      </w:r>
+      <w:proofErr w:type="gramEnd"/>
+      <w:r>
+        <w:rPr>
+          <w:sz w:val="24"/>
+        </w:rPr>
+        <w:t xml:space="preserve"> is dit misschien wel mogelijk. </w:t>
+      </w:r>
+    </w:p>
+    <w:p>
+      <w:pPr>
+        <w:jc w:val="both"/>
+        <w:rPr>
+          <w:b/>
+          <w:sz w:val="24"/>
+        </w:rPr>
+      </w:pPr>
+      <w:r>
+        <w:rPr>
+          <w:b/>
+          <w:sz w:val="24"/>
+        </w:rPr>
+        <w:t>3.2 Externe lichtbron</w:t>
+      </w:r>
+    </w:p>
+    <w:p>
+      <w:pPr>
+        <w:jc w:val="both"/>
+        <w:rPr>
+          <w:sz w:val="24"/>
+        </w:rPr>
+      </w:pPr>
+      <w:r>
+        <w:rPr>
+          <w:sz w:val="24"/>
+        </w:rPr>
+        <w:t xml:space="preserve">Omdat een tweede </w:t>
+      </w:r>
+      <w:proofErr w:type="gramStart"/>
+      <w:r>
+        <w:rPr>
+          <w:sz w:val="24"/>
+        </w:rPr>
+        <w:t>LED</w:t>
+      </w:r>
+      <w:proofErr w:type="gramEnd"/>
+      <w:r>
+        <w:rPr>
+          <w:sz w:val="24"/>
+        </w:rPr>
+        <w:t xml:space="preserve"> ook een externe lichtbron is, is meteen duidelijk dat interactie met het display aan de hand van een lichtpen mogelijk is.</w:t>
+      </w:r>
+    </w:p>
+    <w:p>
+      <w:pPr>
+        <w:jc w:val="both"/>
+        <w:rPr>
+          <w:b/>
+          <w:sz w:val="24"/>
+        </w:rPr>
+      </w:pPr>
+      <w:r>
+        <w:rPr>
+          <w:b/>
+          <w:sz w:val="24"/>
+        </w:rPr>
+        <w:t>3.3 Omgevingslicht</w:t>
+      </w:r>
+    </w:p>
+    <w:p>
+      <w:pPr>
+        <w:jc w:val="both"/>
+        <w:rPr>
+          <w:sz w:val="24"/>
+        </w:rPr>
+      </w:pPr>
+      <w:r>
+        <w:rPr>
+          <w:sz w:val="24"/>
+        </w:rPr>
+        <w:t>Om ervoor te zorgen dat het programma meer omgevingslicht niet als een signaal zou herkennen, voegden we een dynamische threshold toe.</w:t>
+      </w:r>
+    </w:p>
+    <w:p>
+      <w:pPr>
+        <w:jc w:val="both"/>
+        <w:rPr>
+          <w:sz w:val="24"/>
+        </w:rPr>
+      </w:pPr>
+      <w:r>
+        <w:rPr>
+          <w:sz w:val="24"/>
+        </w:rPr>
+        <w:t xml:space="preserve">Onze eerste aanpak was bij elke iteratie het gemiddelde nemen van een tiental </w:t>
+      </w:r>
+      <w:r>
+        <w:rPr>
+          <w:sz w:val="24"/>
+        </w:rPr>
+        <w:t>metingen. Deze waarde wordt vergeleken met de vorige threshold, zo wordt vermeden dat een te hoge waarde wordt aangenomen als er tijdens de metingen al een signaal verzonden werd.</w:t>
+      </w:r>
       <w:bookmarkStart w:id="0" w:name="_GoBack"/>
       <w:bookmarkEnd w:id="0"/>
     </w:p>
@@ -185,6 +441,103 @@
     </w:sectPr>
   </w:body>
 </w:document>
+</file>
+
+<file path=word/numbering.xml><?xml version="1.0" encoding="utf-8"?>
+<w:numbering xmlns:wpc="http://schemas.microsoft.com/office/word/2010/wordprocessingCanvas" xmlns:cx="http://schemas.microsoft.com/office/drawing/2014/chartex" xmlns:cx1="http://schemas.microsoft.com/office/drawing/2015/9/8/chartex" xmlns:cx2="http://schemas.microsoft.com/office/drawing/2015/10/21/chartex" xmlns:cx3="http://schemas.microsoft.com/office/drawing/2016/5/9/chartex" xmlns:cx4="http://schemas.microsoft.com/office/drawing/2016/5/10/chartex" xmlns:cx5="http://schemas.microsoft.com/office/drawing/2016/5/11/chartex" xmlns:cx6="http://schemas.microsoft.com/office/drawing/2016/5/12/chartex" xmlns:cx7="http://schemas.microsoft.com/office/drawing/2016/5/13/chartex" xmlns:cx8="http://schemas.microsoft.com/office/drawing/2016/5/14/chartex" xmlns:mc="http://schemas.openxmlformats.org/markup-compatibility/2006" xmlns:aink="http://schemas.microsoft.com/office/drawing/2016/ink" xmlns:am3d="http://schemas.microsoft.com/office/drawing/2017/model3d" xmlns:o="urn:schemas-microsoft-com:office:office" xmlns:r="http://schemas.openxmlformats.org/officeDocument/2006/relationships" xmlns:m="http://schemas.openxmlformats.org/officeDocument/2006/math" xmlns:v="urn:schemas-microsoft-com:vml" xmlns:wp14="http://schemas.microsoft.com/office/word/2010/wordprocessingDrawing" xmlns:wp="http://schemas.openxmlformats.org/drawingml/2006/wordprocessingDrawing" xmlns:w10="urn:schemas-microsoft-com:office:word" xmlns:w="http://schemas.openxmlformats.org/wordprocessingml/2006/main" xmlns:w14="http://schemas.microsoft.com/office/word/2010/wordml" xmlns:w15="http://schemas.microsoft.com/office/word/2012/wordml" xmlns:w16cid="http://schemas.microsoft.com/office/word/2016/wordml/cid" xmlns:w16se="http://schemas.microsoft.com/office/word/2015/wordml/symex" xmlns:wpg="http://schemas.microsoft.com/office/word/2010/wordprocessingGroup" xmlns:wpi="http://schemas.microsoft.com/office/word/2010/wordprocessingInk" xmlns:wne="http://schemas.microsoft.com/office/word/2006/wordml" xmlns:wps="http://schemas.microsoft.com/office/word/2010/wordprocessingShape" mc:Ignorable="w14 w15 w16se w16cid wp14">
+  <w:abstractNum w:abstractNumId="0" w15:restartNumberingAfterBreak="0">
+    <w:nsid w:val="3DC206F7"/>
+    <w:multiLevelType w:val="hybridMultilevel"/>
+    <w:tmpl w:val="353C87B2"/>
+    <w:lvl w:ilvl="0" w:tplc="0813000F">
+      <w:start w:val="1"/>
+      <w:numFmt w:val="decimal"/>
+      <w:lvlText w:val="%1."/>
+      <w:lvlJc w:val="left"/>
+      <w:pPr>
+        <w:ind w:left="720" w:hanging="360"/>
+      </w:pPr>
+      <w:rPr>
+        <w:rFonts w:hint="default"/>
+      </w:rPr>
+    </w:lvl>
+    <w:lvl w:ilvl="1" w:tplc="08130019" w:tentative="1">
+      <w:start w:val="1"/>
+      <w:numFmt w:val="lowerLetter"/>
+      <w:lvlText w:val="%2."/>
+      <w:lvlJc w:val="left"/>
+      <w:pPr>
+        <w:ind w:left="1440" w:hanging="360"/>
+      </w:pPr>
+    </w:lvl>
+    <w:lvl w:ilvl="2" w:tplc="0813001B" w:tentative="1">
+      <w:start w:val="1"/>
+      <w:numFmt w:val="lowerRoman"/>
+      <w:lvlText w:val="%3."/>
+      <w:lvlJc w:val="right"/>
+      <w:pPr>
+        <w:ind w:left="2160" w:hanging="180"/>
+      </w:pPr>
+    </w:lvl>
+    <w:lvl w:ilvl="3" w:tplc="0813000F" w:tentative="1">
+      <w:start w:val="1"/>
+      <w:numFmt w:val="decimal"/>
+      <w:lvlText w:val="%4."/>
+      <w:lvlJc w:val="left"/>
+      <w:pPr>
+        <w:ind w:left="2880" w:hanging="360"/>
+      </w:pPr>
+    </w:lvl>
+    <w:lvl w:ilvl="4" w:tplc="08130019" w:tentative="1">
+      <w:start w:val="1"/>
+      <w:numFmt w:val="lowerLetter"/>
+      <w:lvlText w:val="%5."/>
+      <w:lvlJc w:val="left"/>
+      <w:pPr>
+        <w:ind w:left="3600" w:hanging="360"/>
+      </w:pPr>
+    </w:lvl>
+    <w:lvl w:ilvl="5" w:tplc="0813001B" w:tentative="1">
+      <w:start w:val="1"/>
+      <w:numFmt w:val="lowerRoman"/>
+      <w:lvlText w:val="%6."/>
+      <w:lvlJc w:val="right"/>
+      <w:pPr>
+        <w:ind w:left="4320" w:hanging="180"/>
+      </w:pPr>
+    </w:lvl>
+    <w:lvl w:ilvl="6" w:tplc="0813000F" w:tentative="1">
+      <w:start w:val="1"/>
+      <w:numFmt w:val="decimal"/>
+      <w:lvlText w:val="%7."/>
+      <w:lvlJc w:val="left"/>
+      <w:pPr>
+        <w:ind w:left="5040" w:hanging="360"/>
+      </w:pPr>
+    </w:lvl>
+    <w:lvl w:ilvl="7" w:tplc="08130019" w:tentative="1">
+      <w:start w:val="1"/>
+      <w:numFmt w:val="lowerLetter"/>
+      <w:lvlText w:val="%8."/>
+      <w:lvlJc w:val="left"/>
+      <w:pPr>
+        <w:ind w:left="5760" w:hanging="360"/>
+      </w:pPr>
+    </w:lvl>
+    <w:lvl w:ilvl="8" w:tplc="0813001B" w:tentative="1">
+      <w:start w:val="1"/>
+      <w:numFmt w:val="lowerRoman"/>
+      <w:lvlText w:val="%9."/>
+      <w:lvlJc w:val="right"/>
+      <w:pPr>
+        <w:ind w:left="6480" w:hanging="180"/>
+      </w:pPr>
+    </w:lvl>
+  </w:abstractNum>
+  <w:num w:numId="1">
+    <w:abstractNumId w:val="0"/>
+  </w:num>
+</w:numbering>
 </file>
 
 <file path=word/styles.xml><?xml version="1.0" encoding="utf-8"?>
@@ -612,6 +965,17 @@
     <w:semiHidden/>
     <w:unhideWhenUsed/>
   </w:style>
+  <w:style w:type="paragraph" w:styleId="Lijstalinea">
+    <w:name w:val="List Paragraph"/>
+    <w:basedOn w:val="Standaard"/>
+    <w:uiPriority w:val="34"/>
+    <w:qFormat/>
+    <w:rsid w:val="006640A5"/>
+    <w:pPr>
+      <w:ind w:left="720"/>
+      <w:contextualSpacing/>
+    </w:pPr>
+  </w:style>
 </w:styles>
 </file>
 

</xml_diff>